<commit_message>
added docs and revision request
</commit_message>
<xml_diff>
--- a/cover-letter.docx
+++ b/cover-letter.docx
@@ -58,42 +58,31 @@
           <w:sz w:val="22"/>
           <w:szCs w:val="22"/>
         </w:rPr>
-        <w:t>February 25, 2018</w:t>
-      </w:r>
-    </w:p>
-    <w:p>
-      <w:pPr>
-        <w:pStyle w:val="Normal"/>
-        <w:rPr>
-          <w:rFonts w:ascii="Calibri" w:hAnsi="Calibri" w:cs="Calibri" w:asciiTheme="minorHAnsi" w:cstheme="minorHAnsi" w:hAnsiTheme="minorHAnsi"/>
-          <w:sz w:val="22"/>
-          <w:szCs w:val="22"/>
-        </w:rPr>
-      </w:pPr>
-      <w:r>
-        <w:rPr/>
-      </w:r>
-    </w:p>
-    <w:p>
-      <w:pPr>
-        <w:pStyle w:val="Normal"/>
-        <w:rPr/>
-      </w:pPr>
-      <w:r>
-        <w:rPr>
-          <w:rFonts w:cs="Calibri" w:ascii="Calibri" w:hAnsi="Calibri" w:asciiTheme="minorHAnsi" w:cstheme="minorHAnsi" w:hAnsiTheme="minorHAnsi"/>
-          <w:sz w:val="22"/>
-          <w:szCs w:val="22"/>
-        </w:rPr>
-        <w:t>To whom it might concern</w:t>
-      </w:r>
-      <w:r>
-        <w:rPr>
-          <w:rFonts w:cs="Calibri" w:ascii="Calibri" w:hAnsi="Calibri" w:asciiTheme="minorHAnsi" w:cstheme="minorHAnsi" w:hAnsiTheme="minorHAnsi"/>
-          <w:sz w:val="22"/>
-          <w:szCs w:val="22"/>
-        </w:rPr>
-        <w:t>:</w:t>
+        <w:t>March</w:t>
+      </w:r>
+      <w:r>
+        <w:rPr>
+          <w:rFonts w:cs="Calibri" w:ascii="Calibri" w:hAnsi="Calibri" w:asciiTheme="minorHAnsi" w:cstheme="minorHAnsi" w:hAnsiTheme="minorHAnsi"/>
+          <w:sz w:val="22"/>
+          <w:szCs w:val="22"/>
+        </w:rPr>
+        <w:t xml:space="preserve"> 2</w:t>
+      </w:r>
+      <w:r>
+        <w:rPr>
+          <w:rFonts w:cs="Calibri" w:ascii="Calibri" w:hAnsi="Calibri" w:asciiTheme="minorHAnsi" w:cstheme="minorHAnsi" w:hAnsiTheme="minorHAnsi"/>
+          <w:sz w:val="22"/>
+          <w:szCs w:val="22"/>
+        </w:rPr>
+        <w:t>6</w:t>
+      </w:r>
+      <w:r>
+        <w:rPr>
+          <w:rFonts w:cs="Calibri" w:ascii="Calibri" w:hAnsi="Calibri" w:asciiTheme="minorHAnsi" w:cstheme="minorHAnsi" w:hAnsiTheme="minorHAnsi"/>
+          <w:sz w:val="22"/>
+          <w:szCs w:val="22"/>
+        </w:rPr>
+        <w:t>, 2018</w:t>
       </w:r>
     </w:p>
     <w:p>
@@ -124,186 +113,7 @@
           <w:sz w:val="22"/>
           <w:szCs w:val="22"/>
         </w:rPr>
-        <w:t>I am pleased to submit an original research article entitled “</w:t>
-      </w:r>
-      <w:r>
-        <w:rPr>
-          <w:rFonts w:cs="Calibri" w:ascii="Calibri" w:hAnsi="Calibri" w:asciiTheme="minorHAnsi" w:cstheme="minorHAnsi" w:hAnsiTheme="minorHAnsi"/>
-          <w:sz w:val="22"/>
-          <w:szCs w:val="22"/>
-        </w:rPr>
-        <w:t>Probabilistic product lines</w:t>
-      </w:r>
-      <w:r>
-        <w:rPr>
-          <w:rFonts w:cs="Calibri" w:ascii="Calibri" w:hAnsi="Calibri" w:asciiTheme="minorHAnsi" w:cstheme="minorHAnsi" w:hAnsiTheme="minorHAnsi"/>
-          <w:sz w:val="22"/>
-          <w:szCs w:val="22"/>
-        </w:rPr>
-        <w:t xml:space="preserve">” for consideration for publication in Applied Soft Computing.  We previously </w:t>
-      </w:r>
-      <w:r>
-        <w:rPr>
-          <w:rFonts w:cs="Calibri" w:ascii="Calibri" w:hAnsi="Calibri" w:asciiTheme="minorHAnsi" w:cstheme="minorHAnsi" w:hAnsiTheme="minorHAnsi"/>
-          <w:sz w:val="22"/>
-          <w:szCs w:val="22"/>
-        </w:rPr>
-        <w:t xml:space="preserve">defined </w:t>
-      </w:r>
-      <w:r>
-        <w:rPr>
-          <w:rFonts w:cs="Calibri" w:ascii="Calibri" w:hAnsi="Calibri" w:asciiTheme="minorHAnsi" w:cstheme="minorHAnsi" w:hAnsiTheme="minorHAnsi"/>
-          <w:sz w:val="22"/>
-          <w:szCs w:val="22"/>
-        </w:rPr>
-        <w:t xml:space="preserve">a </w:t>
-      </w:r>
-      <w:r>
-        <w:rPr>
-          <w:rFonts w:cs="Calibri" w:ascii="Calibri" w:hAnsi="Calibri" w:asciiTheme="minorHAnsi" w:cstheme="minorHAnsi" w:hAnsiTheme="minorHAnsi"/>
-          <w:sz w:val="22"/>
-          <w:szCs w:val="22"/>
-        </w:rPr>
-        <w:t xml:space="preserve">formal </w:t>
-      </w:r>
-      <w:r>
-        <w:rPr>
-          <w:rFonts w:cs="Calibri" w:ascii="Calibri" w:hAnsi="Calibri" w:asciiTheme="minorHAnsi" w:cstheme="minorHAnsi" w:hAnsiTheme="minorHAnsi"/>
-          <w:sz w:val="22"/>
-          <w:szCs w:val="22"/>
-        </w:rPr>
-        <w:t xml:space="preserve">framework </w:t>
-      </w:r>
-      <w:r>
-        <w:rPr>
-          <w:rFonts w:cs="Calibri" w:ascii="Calibri" w:hAnsi="Calibri" w:asciiTheme="minorHAnsi" w:cstheme="minorHAnsi" w:hAnsiTheme="minorHAnsi"/>
-          <w:sz w:val="22"/>
-          <w:szCs w:val="22"/>
-        </w:rPr>
-        <w:t xml:space="preserve">to </w:t>
-      </w:r>
-      <w:r>
-        <w:rPr>
-          <w:rFonts w:cs="Calibri" w:ascii="Calibri" w:hAnsi="Calibri" w:asciiTheme="minorHAnsi" w:cstheme="minorHAnsi" w:hAnsiTheme="minorHAnsi"/>
-          <w:sz w:val="22"/>
-          <w:szCs w:val="22"/>
-        </w:rPr>
-        <w:t xml:space="preserve">model and check </w:t>
-      </w:r>
-      <w:r>
-        <w:rPr>
-          <w:rFonts w:cs="Calibri" w:ascii="Calibri" w:hAnsi="Calibri" w:asciiTheme="minorHAnsi" w:cstheme="minorHAnsi" w:hAnsiTheme="minorHAnsi"/>
-          <w:sz w:val="22"/>
-          <w:szCs w:val="22"/>
-        </w:rPr>
-        <w:t xml:space="preserve">Software Product Lines [1][2] </w:t>
-      </w:r>
-      <w:r>
-        <w:rPr>
-          <w:rFonts w:cs="Calibri" w:ascii="Calibri" w:hAnsi="Calibri" w:asciiTheme="minorHAnsi" w:cstheme="minorHAnsi" w:hAnsiTheme="minorHAnsi"/>
-          <w:sz w:val="22"/>
-          <w:szCs w:val="22"/>
-        </w:rPr>
-        <w:t>based on feature models</w:t>
-      </w:r>
-      <w:r>
-        <w:rPr>
-          <w:rFonts w:cs="Calibri" w:ascii="Calibri" w:hAnsi="Calibri" w:asciiTheme="minorHAnsi" w:cstheme="minorHAnsi" w:hAnsiTheme="minorHAnsi"/>
-          <w:sz w:val="22"/>
-          <w:szCs w:val="22"/>
-        </w:rPr>
-        <w:t xml:space="preserve">, and this manuscript builds on our prior study to </w:t>
-      </w:r>
-      <w:r>
-        <w:rPr>
-          <w:rFonts w:cs="Calibri" w:ascii="Calibri" w:hAnsi="Calibri" w:asciiTheme="minorHAnsi" w:cstheme="minorHAnsi" w:hAnsiTheme="minorHAnsi"/>
-          <w:sz w:val="22"/>
-          <w:szCs w:val="22"/>
-        </w:rPr>
-        <w:t xml:space="preserve">extend the formal framework to model Probabilistic Product Lines and </w:t>
-      </w:r>
-      <w:r>
-        <w:rPr>
-          <w:rFonts w:cs="Calibri" w:ascii="Calibri" w:hAnsi="Calibri" w:asciiTheme="minorHAnsi" w:cstheme="minorHAnsi" w:hAnsiTheme="minorHAnsi"/>
-          <w:sz w:val="22"/>
-          <w:szCs w:val="22"/>
-        </w:rPr>
-        <w:t>determin</w:t>
-      </w:r>
-      <w:r>
-        <w:rPr>
-          <w:rFonts w:cs="Calibri" w:ascii="Calibri" w:hAnsi="Calibri" w:asciiTheme="minorHAnsi" w:cstheme="minorHAnsi" w:hAnsiTheme="minorHAnsi"/>
-          <w:sz w:val="22"/>
-          <w:szCs w:val="22"/>
-        </w:rPr>
-        <w:t xml:space="preserve">e </w:t>
-      </w:r>
-      <w:r>
-        <w:rPr>
-          <w:rFonts w:cs="Calibri" w:ascii="Calibri" w:hAnsi="Calibri" w:asciiTheme="minorHAnsi" w:cstheme="minorHAnsi" w:hAnsiTheme="minorHAnsi"/>
-          <w:sz w:val="22"/>
-          <w:szCs w:val="22"/>
-        </w:rPr>
-        <w:t xml:space="preserve">the probability of finding </w:t>
-      </w:r>
-      <w:r>
-        <w:rPr>
-          <w:rFonts w:cs="Calibri" w:ascii="Calibri" w:hAnsi="Calibri" w:asciiTheme="minorHAnsi" w:cstheme="minorHAnsi" w:hAnsiTheme="minorHAnsi"/>
-          <w:sz w:val="22"/>
-          <w:szCs w:val="22"/>
-        </w:rPr>
-        <w:t xml:space="preserve">specific </w:t>
-      </w:r>
-      <w:r>
-        <w:rPr>
-          <w:rFonts w:cs="Calibri" w:ascii="Calibri" w:hAnsi="Calibri" w:asciiTheme="minorHAnsi" w:cstheme="minorHAnsi" w:hAnsiTheme="minorHAnsi"/>
-          <w:sz w:val="22"/>
-          <w:szCs w:val="22"/>
-        </w:rPr>
-        <w:t>features in valid products.</w:t>
-      </w:r>
-    </w:p>
-    <w:p>
-      <w:pPr>
-        <w:pStyle w:val="Normal"/>
-        <w:rPr>
-          <w:rFonts w:ascii="Calibri" w:hAnsi="Calibri" w:cs="Calibri" w:asciiTheme="minorHAnsi" w:cstheme="minorHAnsi" w:hAnsiTheme="minorHAnsi"/>
-          <w:sz w:val="22"/>
-          <w:szCs w:val="22"/>
-        </w:rPr>
-      </w:pPr>
-      <w:r>
-        <w:rPr/>
-      </w:r>
-    </w:p>
-    <w:p>
-      <w:pPr>
-        <w:pStyle w:val="Normal"/>
-        <w:rPr/>
-      </w:pPr>
-      <w:r>
-        <w:rPr>
-          <w:rFonts w:cs="Calibri" w:ascii="Calibri" w:hAnsi="Calibri" w:asciiTheme="minorHAnsi" w:cstheme="minorHAnsi" w:hAnsiTheme="minorHAnsi"/>
-          <w:sz w:val="22"/>
-          <w:szCs w:val="22"/>
-        </w:rPr>
-        <w:t xml:space="preserve">In this manuscript, we show that </w:t>
-      </w:r>
-      <w:r>
-        <w:rPr>
-          <w:rFonts w:cs="Calibri" w:ascii="Calibri" w:hAnsi="Calibri" w:asciiTheme="minorHAnsi" w:cstheme="minorHAnsi" w:hAnsiTheme="minorHAnsi"/>
-          <w:sz w:val="22"/>
-          <w:szCs w:val="22"/>
-        </w:rPr>
-        <w:t>probabilistic analysis can improve the algorithms performance by several magnitude orders by avoiding to test those  feature less frequent in valid products</w:t>
-      </w:r>
-      <w:r>
-        <w:rPr>
-          <w:rFonts w:cs="Calibri" w:ascii="Calibri" w:hAnsi="Calibri" w:asciiTheme="minorHAnsi" w:cstheme="minorHAnsi" w:hAnsiTheme="minorHAnsi"/>
-          <w:sz w:val="22"/>
-          <w:szCs w:val="22"/>
-        </w:rPr>
-        <w:t>.</w:t>
+        <w:t>To whom it might concern:</w:t>
       </w:r>
     </w:p>
     <w:p>
@@ -334,54 +144,86 @@
           <w:sz w:val="22"/>
           <w:szCs w:val="22"/>
         </w:rPr>
-        <w:t xml:space="preserve">We believe that this manuscript is appropriate for publication by Applied Soft Computing because </w:t>
-      </w:r>
-      <w:r>
-        <w:rPr>
-          <w:rFonts w:cs="Calibri" w:ascii="Calibri" w:hAnsi="Calibri" w:asciiTheme="minorHAnsi" w:cstheme="minorHAnsi" w:hAnsiTheme="minorHAnsi"/>
-          <w:sz w:val="22"/>
-          <w:szCs w:val="22"/>
-        </w:rPr>
-        <w:t xml:space="preserve">one of its topics is </w:t>
-      </w:r>
-      <w:bookmarkStart w:id="0" w:name="submissionClassifications"/>
-      <w:bookmarkEnd w:id="0"/>
-      <w:r>
-        <w:rPr>
-          <w:rFonts w:cs="Calibri" w:ascii="Calibri" w:hAnsi="Calibri" w:asciiTheme="minorHAnsi" w:cstheme="minorHAnsi" w:hAnsiTheme="minorHAnsi"/>
-          <w:sz w:val="22"/>
-          <w:szCs w:val="22"/>
-        </w:rPr>
-        <w:t xml:space="preserve">Probabilistic Computing, and our </w:t>
-      </w:r>
-      <w:r>
-        <w:rPr>
-          <w:rFonts w:cs="Calibri" w:ascii="Calibri" w:hAnsi="Calibri" w:asciiTheme="minorHAnsi" w:cstheme="minorHAnsi" w:hAnsiTheme="minorHAnsi"/>
-          <w:sz w:val="22"/>
-          <w:szCs w:val="22"/>
-        </w:rPr>
-        <w:t xml:space="preserve">manuscript creates a paradigm for future studies of the </w:t>
-      </w:r>
-      <w:r>
-        <w:rPr>
-          <w:rFonts w:cs="Calibri" w:ascii="Calibri" w:hAnsi="Calibri" w:asciiTheme="minorHAnsi" w:cstheme="minorHAnsi" w:hAnsiTheme="minorHAnsi"/>
-          <w:sz w:val="22"/>
-          <w:szCs w:val="22"/>
-        </w:rPr>
-        <w:t>study of feature models in software product lines using probabilistic analysis.</w:t>
-      </w:r>
-    </w:p>
-    <w:p>
-      <w:pPr>
-        <w:pStyle w:val="Normal"/>
-        <w:rPr>
-          <w:rFonts w:ascii="Calibri" w:hAnsi="Calibri" w:cs="Calibri" w:asciiTheme="minorHAnsi" w:cstheme="minorHAnsi" w:hAnsiTheme="minorHAnsi"/>
-          <w:sz w:val="22"/>
-          <w:szCs w:val="22"/>
-        </w:rPr>
-      </w:pPr>
-      <w:r>
-        <w:rPr/>
+        <w:t>I am pleased to submit an original research article entitled “Probabilistic product lines” for consideration for publication in Logical and Algebraic Methods in Programming.  We previously defined a formal framework to model and check Software Product Lines [1][2] based on feature models, and this manuscript builds on our prior study to extend the formal framework to model Probabilistic Product Lines and determine the probability of finding specific features in valid products.</w:t>
+      </w:r>
+    </w:p>
+    <w:p>
+      <w:pPr>
+        <w:pStyle w:val="Normal"/>
+        <w:rPr>
+          <w:rFonts w:ascii="Calibri" w:hAnsi="Calibri" w:cs="Calibri" w:asciiTheme="minorHAnsi" w:cstheme="minorHAnsi" w:hAnsiTheme="minorHAnsi"/>
+          <w:sz w:val="22"/>
+          <w:szCs w:val="22"/>
+        </w:rPr>
+      </w:pPr>
+      <w:r>
+        <w:rPr>
+          <w:rFonts w:cs="Calibri" w:cstheme="minorHAnsi" w:ascii="Calibri" w:hAnsi="Calibri"/>
+          <w:sz w:val="22"/>
+          <w:szCs w:val="22"/>
+        </w:rPr>
+      </w:r>
+    </w:p>
+    <w:p>
+      <w:pPr>
+        <w:pStyle w:val="Normal"/>
+        <w:rPr/>
+      </w:pPr>
+      <w:r>
+        <w:rPr>
+          <w:rFonts w:cs="Calibri" w:ascii="Calibri" w:hAnsi="Calibri" w:asciiTheme="minorHAnsi" w:cstheme="minorHAnsi" w:hAnsiTheme="minorHAnsi"/>
+          <w:sz w:val="22"/>
+          <w:szCs w:val="22"/>
+        </w:rPr>
+        <w:t>In this manuscript, we show that probabilistic analysis can improve the algorithms performance by several magnitude orders by avoiding to test those  feature less frequent in valid products.</w:t>
+      </w:r>
+    </w:p>
+    <w:p>
+      <w:pPr>
+        <w:pStyle w:val="Normal"/>
+        <w:rPr>
+          <w:rFonts w:ascii="Calibri" w:hAnsi="Calibri" w:cs="Calibri" w:asciiTheme="minorHAnsi" w:cstheme="minorHAnsi" w:hAnsiTheme="minorHAnsi"/>
+          <w:sz w:val="22"/>
+          <w:szCs w:val="22"/>
+        </w:rPr>
+      </w:pPr>
+      <w:r>
+        <w:rPr>
+          <w:rFonts w:cs="Calibri" w:cstheme="minorHAnsi" w:ascii="Calibri" w:hAnsi="Calibri"/>
+          <w:sz w:val="22"/>
+          <w:szCs w:val="22"/>
+        </w:rPr>
+      </w:r>
+    </w:p>
+    <w:p>
+      <w:pPr>
+        <w:pStyle w:val="Normal"/>
+        <w:rPr/>
+      </w:pPr>
+      <w:r>
+        <w:rPr>
+          <w:rFonts w:cs="Calibri" w:ascii="Calibri" w:hAnsi="Calibri" w:asciiTheme="minorHAnsi" w:cstheme="minorHAnsi" w:hAnsiTheme="minorHAnsi"/>
+          <w:sz w:val="22"/>
+          <w:szCs w:val="22"/>
+        </w:rPr>
+        <w:t>We believe that this manuscript is appropriate for publication by Logical and Algebraic Methods in Programming because our manuscript creates a paradigm for future studies of the study of feature models in software product lines using probabilistic analysis.</w:t>
+      </w:r>
+    </w:p>
+    <w:p>
+      <w:pPr>
+        <w:pStyle w:val="Normal"/>
+        <w:rPr>
+          <w:rFonts w:ascii="Calibri" w:hAnsi="Calibri" w:cs="Calibri" w:asciiTheme="minorHAnsi" w:cstheme="minorHAnsi" w:hAnsiTheme="minorHAnsi"/>
+          <w:sz w:val="22"/>
+          <w:szCs w:val="22"/>
+        </w:rPr>
+      </w:pPr>
+      <w:r>
+        <w:rPr>
+          <w:rFonts w:cs="Calibri" w:cstheme="minorHAnsi" w:ascii="Calibri" w:hAnsi="Calibri"/>
+          <w:sz w:val="22"/>
+          <w:szCs w:val="22"/>
+        </w:rPr>
       </w:r>
     </w:p>
     <w:p>
@@ -533,33 +375,45 @@
         </w:rPr>
       </w:pPr>
       <w:r>
-        <w:rPr/>
-      </w:r>
-    </w:p>
-    <w:p>
-      <w:pPr>
-        <w:pStyle w:val="Normal"/>
-        <w:rPr>
-          <w:rFonts w:ascii="Calibri" w:hAnsi="Calibri" w:cs="Calibri" w:asciiTheme="minorHAnsi" w:cstheme="minorHAnsi" w:hAnsiTheme="minorHAnsi"/>
-          <w:sz w:val="22"/>
-          <w:szCs w:val="22"/>
-        </w:rPr>
-      </w:pPr>
-      <w:r>
-        <w:rPr/>
-      </w:r>
-    </w:p>
-    <w:p>
-      <w:pPr>
-        <w:pStyle w:val="Normal"/>
-        <w:rPr>
-          <w:rFonts w:ascii="Calibri" w:hAnsi="Calibri" w:cs="Calibri" w:asciiTheme="minorHAnsi" w:cstheme="minorHAnsi" w:hAnsiTheme="minorHAnsi"/>
-          <w:sz w:val="22"/>
-          <w:szCs w:val="22"/>
-        </w:rPr>
-      </w:pPr>
-      <w:r>
-        <w:rPr/>
+        <w:rPr>
+          <w:rFonts w:cs="Calibri" w:cstheme="minorHAnsi" w:ascii="Calibri" w:hAnsi="Calibri"/>
+          <w:sz w:val="22"/>
+          <w:szCs w:val="22"/>
+        </w:rPr>
+      </w:r>
+    </w:p>
+    <w:p>
+      <w:pPr>
+        <w:pStyle w:val="Normal"/>
+        <w:rPr>
+          <w:rFonts w:ascii="Calibri" w:hAnsi="Calibri" w:cs="Calibri" w:asciiTheme="minorHAnsi" w:cstheme="minorHAnsi" w:hAnsiTheme="minorHAnsi"/>
+          <w:sz w:val="22"/>
+          <w:szCs w:val="22"/>
+        </w:rPr>
+      </w:pPr>
+      <w:r>
+        <w:rPr>
+          <w:rFonts w:cs="Calibri" w:cstheme="minorHAnsi" w:ascii="Calibri" w:hAnsi="Calibri"/>
+          <w:sz w:val="22"/>
+          <w:szCs w:val="22"/>
+        </w:rPr>
+      </w:r>
+    </w:p>
+    <w:p>
+      <w:pPr>
+        <w:pStyle w:val="Normal"/>
+        <w:rPr>
+          <w:rFonts w:ascii="Calibri" w:hAnsi="Calibri" w:cs="Calibri" w:asciiTheme="minorHAnsi" w:cstheme="minorHAnsi" w:hAnsiTheme="minorHAnsi"/>
+          <w:sz w:val="22"/>
+          <w:szCs w:val="22"/>
+        </w:rPr>
+      </w:pPr>
+      <w:r>
+        <w:rPr>
+          <w:rFonts w:cs="Calibri" w:cstheme="minorHAnsi" w:ascii="Calibri" w:hAnsi="Calibri"/>
+          <w:sz w:val="22"/>
+          <w:szCs w:val="22"/>
+        </w:rPr>
       </w:r>
     </w:p>
     <w:p>
@@ -811,7 +665,7 @@
     </w:pPr>
     <w:rPr>
       <w:rFonts w:ascii="Cambria" w:hAnsi="Cambria" w:eastAsia="MS Mincho" w:cs="Times New Roman"/>
-      <w:color w:val="auto"/>
+      <w:color w:val="00000A"/>
       <w:kern w:val="0"/>
       <w:sz w:val="24"/>
       <w:szCs w:val="24"/>
@@ -821,7 +675,6 @@
   <w:style w:type="paragraph" w:styleId="Heading1">
     <w:name w:val="Heading 1"/>
     <w:basedOn w:val="Heading"/>
-    <w:next w:val="TextBody"/>
     <w:qFormat/>
     <w:pPr>
       <w:spacing w:before="240" w:after="120"/>

</xml_diff>